<commit_message>
create table script added
</commit_message>
<xml_diff>
--- a/deliverables/documents/Description of existing Database Objects.docx
+++ b/deliverables/documents/Description of existing Database Objects.docx
@@ -848,6 +848,14 @@
                 <w:rFonts w:cstheme="minorHAnsi"/>
               </w:rPr>
             </w:pPr>
+            <w:r>
+              <w:rPr>
+                <w:rFonts w:cstheme="minorHAnsi"/>
+              </w:rPr>
+              <w:t>created</w:t>
+            </w:r>
+            <w:bookmarkStart w:id="0" w:name="_GoBack"/>
+            <w:bookmarkEnd w:id="0"/>
           </w:p>
         </w:tc>
         <w:tc>
@@ -4055,14 +4063,7 @@
                 <w:rFonts w:eastAsia="Times New Roman" w:cstheme="minorHAnsi"/>
                 <w:color w:val="000000"/>
               </w:rPr>
-              <w:t xml:space="preserve"> </w:t>
-            </w:r>
-            <w:r>
-              <w:rPr>
-                <w:rFonts w:eastAsia="Times New Roman" w:cstheme="minorHAnsi"/>
-                <w:color w:val="000000"/>
-              </w:rPr>
-              <w:t>Set automatically to actual date if not filled</w:t>
+              <w:t xml:space="preserve"> Set automatically to actual date if not filled</w:t>
             </w:r>
           </w:p>
         </w:tc>
@@ -6171,13 +6172,7 @@
         <w:rPr>
           <w:rFonts w:cstheme="minorHAnsi"/>
         </w:rPr>
-        <w:t>tbl_bankin</w:t>
-      </w:r>
-      <w:r>
-        <w:rPr>
-          <w:rFonts w:cstheme="minorHAnsi"/>
-        </w:rPr>
-        <w:t>g_pkey</w:t>
+        <w:t>tbl_banking_pkey</w:t>
       </w:r>
       <w:proofErr w:type="spellEnd"/>
       <w:r>
@@ -7559,21 +7554,7 @@
                 <w:rFonts w:eastAsia="Times New Roman" w:cstheme="minorHAnsi"/>
                 <w:color w:val="000000"/>
               </w:rPr>
-              <w:t>C</w:t>
-            </w:r>
-            <w:r>
-              <w:rPr>
-                <w:rFonts w:eastAsia="Times New Roman" w:cstheme="minorHAnsi"/>
-                <w:color w:val="000000"/>
-              </w:rPr>
-              <w:t>haracter</w:t>
-            </w:r>
-            <w:r>
-              <w:rPr>
-                <w:rFonts w:eastAsia="Times New Roman" w:cstheme="minorHAnsi"/>
-                <w:color w:val="000000"/>
-              </w:rPr>
-              <w:t>(1)</w:t>
+              <w:t>Character(1)</w:t>
             </w:r>
           </w:p>
         </w:tc>
@@ -8501,13 +8482,7 @@
         <w:rPr>
           <w:rFonts w:cstheme="minorHAnsi"/>
         </w:rPr>
-        <w:t>CONSTRAINT tbl_elc_</w:t>
-      </w:r>
-      <w:r>
-        <w:rPr>
-          <w:rFonts w:cstheme="minorHAnsi"/>
-        </w:rPr>
-        <w:t>struc1_pkey PRIMARY KEY (</w:t>
+        <w:t>CONSTRAINT tbl_elc_struc1_pkey PRIMARY KEY (</w:t>
       </w:r>
       <w:proofErr w:type="spellStart"/>
       <w:r>
@@ -8553,19 +8528,7 @@
         <w:rPr>
           <w:rFonts w:cstheme="minorHAnsi"/>
         </w:rPr>
-        <w:t>)</w:t>
-      </w:r>
-      <w:r>
-        <w:rPr>
-          <w:rFonts w:cstheme="minorHAnsi"/>
-        </w:rPr>
-        <w:t xml:space="preserve"> </w:t>
-      </w:r>
-      <w:r>
-        <w:rPr>
-          <w:rFonts w:cstheme="minorHAnsi"/>
-        </w:rPr>
-        <w:t xml:space="preserve">REFERENCES </w:t>
+        <w:t xml:space="preserve">) REFERENCES </w:t>
       </w:r>
       <w:proofErr w:type="spellStart"/>
       <w:r>
@@ -8967,14 +8930,7 @@
                 <w:rFonts w:eastAsia="Times New Roman" w:cstheme="minorHAnsi"/>
                 <w:color w:val="000000"/>
               </w:rPr>
-              <w:t>character varying(6</w:t>
-            </w:r>
-            <w:r>
-              <w:rPr>
-                <w:rFonts w:eastAsia="Times New Roman" w:cstheme="minorHAnsi"/>
-                <w:color w:val="000000"/>
-              </w:rPr>
-              <w:t>0</w:t>
+              <w:t>character varying(60</w:t>
             </w:r>
             <w:r>
               <w:rPr>
@@ -9334,19 +9290,7 @@
         <w:rPr>
           <w:rFonts w:cstheme="minorHAnsi"/>
         </w:rPr>
-        <w:t>)</w:t>
-      </w:r>
-      <w:r>
-        <w:rPr>
-          <w:rFonts w:cstheme="minorHAnsi"/>
-        </w:rPr>
-        <w:t xml:space="preserve"> </w:t>
-      </w:r>
-      <w:r>
-        <w:rPr>
-          <w:rFonts w:cstheme="minorHAnsi"/>
-        </w:rPr>
-        <w:t xml:space="preserve">REFERENCES </w:t>
+        <w:t xml:space="preserve">) REFERENCES </w:t>
       </w:r>
       <w:proofErr w:type="spellStart"/>
       <w:r>
@@ -9978,14 +9922,7 @@
                 <w:rFonts w:eastAsia="Times New Roman" w:cstheme="minorHAnsi"/>
                 <w:color w:val="000000"/>
               </w:rPr>
-              <w:t>character varying(5</w:t>
-            </w:r>
-            <w:r>
-              <w:rPr>
-                <w:rFonts w:eastAsia="Times New Roman" w:cstheme="minorHAnsi"/>
-                <w:color w:val="000000"/>
-              </w:rPr>
-              <w:t>0</w:t>
+              <w:t>character varying(50</w:t>
             </w:r>
             <w:r>
               <w:rPr>
@@ -10241,14 +10178,7 @@
                 <w:rFonts w:eastAsia="Times New Roman" w:cstheme="minorHAnsi"/>
                 <w:color w:val="000000"/>
               </w:rPr>
-              <w:t>character varying(3</w:t>
-            </w:r>
-            <w:r>
-              <w:rPr>
-                <w:rFonts w:eastAsia="Times New Roman" w:cstheme="minorHAnsi"/>
-                <w:color w:val="000000"/>
-              </w:rPr>
-              <w:t>0</w:t>
+              <w:t>character varying(30</w:t>
             </w:r>
             <w:r>
               <w:rPr>
@@ -10725,19 +10655,7 @@
         <w:rPr>
           <w:rFonts w:cstheme="minorHAnsi"/>
         </w:rPr>
-        <w:t>)</w:t>
-      </w:r>
-      <w:r>
-        <w:rPr>
-          <w:rFonts w:cstheme="minorHAnsi"/>
-        </w:rPr>
-        <w:t xml:space="preserve"> </w:t>
-      </w:r>
-      <w:r>
-        <w:rPr>
-          <w:rFonts w:cstheme="minorHAnsi"/>
-        </w:rPr>
-        <w:t xml:space="preserve">REFERENCES </w:t>
+        <w:t xml:space="preserve">) REFERENCES </w:t>
       </w:r>
       <w:proofErr w:type="spellStart"/>
       <w:r>
@@ -12203,8 +12121,6 @@
           <w:rFonts w:cstheme="minorHAnsi"/>
         </w:rPr>
       </w:pPr>
-      <w:bookmarkStart w:id="0" w:name="_GoBack"/>
-      <w:bookmarkEnd w:id="0"/>
     </w:p>
     <w:sectPr>
       <w:pgSz w:w="12240" w:h="15840"/>

</xml_diff>